<commit_message>
Made additions to manuscript.
</commit_message>
<xml_diff>
--- a/manuscript/draft.docx
+++ b/manuscript/draft.docx
@@ -1668,7 +1668,7 @@
           <w:szCs w:val="24"/>
           <w:rtl w:val="0"/>
         </w:rPr>
-        <w:t xml:space="preserve">convert to latex</w:t>
+        <w:t xml:space="preserve">finish paragraph about physical meaning of models and effective capture efficiency -- larger vegetation structure has an effect on the physics of the single collector and particle</w:t>
       </w:r>
     </w:p>
     <w:p>
@@ -1693,6 +1693,31 @@
           <w:szCs w:val="24"/>
           <w:rtl w:val="0"/>
         </w:rPr>
+        <w:t xml:space="preserve">convert to latex</w:t>
+      </w:r>
+    </w:p>
+    <w:p>
+      <w:pPr>
+        <w:numPr>
+          <w:ilvl w:val="1"/>
+          <w:numId w:val="1"/>
+        </w:numPr>
+        <w:spacing w:line="240" w:lineRule="auto"/>
+        <w:ind w:left="1440" w:hanging="360"/>
+        <w:rPr>
+          <w:rFonts w:ascii="Times New Roman" w:cs="Times New Roman" w:eastAsia="Times New Roman" w:hAnsi="Times New Roman"/>
+          <w:sz w:val="24"/>
+          <w:szCs w:val="24"/>
+          <w:u w:val="none"/>
+        </w:rPr>
+      </w:pPr>
+      <w:r>
+        <w:rPr>
+          <w:rFonts w:ascii="Times New Roman" w:cs="Times New Roman" w:eastAsia="Times New Roman" w:hAnsi="Times New Roman"/>
+          <w:sz w:val="24"/>
+          <w:szCs w:val="24"/>
+          <w:rtl w:val="0"/>
+        </w:rPr>
         <w:t xml:space="preserve">revise text with references to equation numbers</w:t>
       </w:r>
     </w:p>
@@ -1919,7 +1944,7 @@
           <w:rtl w:val="0"/>
         </w:rPr>
         <w:tab/>
-        <w:t xml:space="preserve">Sediment transport and storage are increasingly significant processes in wetlands because of the rising rate of coastal land loss. Vegetation has the ability to augment sediment retention in wetlands by physically trapping particles. As a result, understanding interactions of vegetation and sediment transport has valuable implications for wetland morphodynamics especially under climate changes. In particular, predictive models of particle capture have considerable practical application. We hypothesize that models accounting for vegetation stem density and surface type yield more accurate predictions of effective capture efficiency, the probability or rate of particles in transport adhering to a vegetation stem. We ran laboratory experiments in a recirculating flume with an array of greased wooden dowels, which modeled emergent biofilm-covered vegetation stems, to test this hypothesis and to perform an independent study of the influence of artificial vegetation on sediment capture. Two treatments were performed, one with dowels and one without. An exponential model was fitted from which particle capture rates for the treatments were estimated and compared. The presence of dowels contributed to a larger particle capture rate compared to that of the treatment without dowels, supporting the finding that vegetation stands enhance sediment retention. Furthermore, dowel interactions with flow produced an order-of-magnitude reduction in the particle capture rate due to gravitational settling. We found that, among existing models of effective capture efficiency, a model with a similar vegetation stem density and surface setting compared to the conditions in this study provided the best prediction of the calculated effective capture efficiency in the dowel treatment. This finding suggested additional model dependencies on vegetation stem density and surface, and supported the hypothesis that vegetation characteristics are key first-order controls on particle capture.</w:t>
+        <w:t xml:space="preserve">Sediment transport and storage are increasingly significant processes in wetlands because of the rising rate of coastal land loss. Vegetation has the ability to augment sediment retention in wetlands by physically trapping particles. As a result, understanding interactions of vegetation and sediment transport has valuable implications for wetland morphodynamics especially under climate changes. In particular, predictive models of particle capture have considerable practical application. We hypothesize that the introduction of vegetation stem density and surface type parameters to current models improves predictive accuracy of effective capture efficiency, defined as the probability that a transported particle adheres to a vegetation stem because these properties encode physical perturbations that interact with, and thus impose controls on, effective capture efficiency. We ran laboratory experiments in a recirculating flume with an array of greased wooden dowels, which modeled emergent biofilm-covered vegetation stems, to test this hypothesis and to perform an independent study of the influence of artificial vegetation on sediment capture. Two treatments were performed, one with dowels and one without. An exponential model was fitted from which particle capture rates for the treatments were estimated and compared. The presence of dowels contributed to a larger particle capture rate compared to that of the treatment without dowels, supporting the finding that vegetation stands enhance sediment retention. Furthermore, dowel interactions with flow produced an order-of-magnitude reduction in the particle capture rate due to gravitational settling. We found that, among existing models of effective capture efficiency, a model with a similar vegetation stem density and surface setting compared to the conditions in this study provided the best prediction of the calculated effective capture efficiency in the dowel treatment. This finding supported the hypothesis that additional model dependencies on vegetation stem density and surface may improve prediction accuracy.</w:t>
       </w:r>
     </w:p>
     <w:p>
@@ -2040,7 +2065,7 @@
           <w:szCs w:val="24"/>
           <w:rtl w:val="0"/>
         </w:rPr>
-        <w:t xml:space="preserve">Drawing on this work, we propose that vegetation stem density and stem surface are necessary parameters for more accurate predictive models of effective capture efficiency in natural wetland flow conditions with emergent vegetation because of the first-order control that vegetation structure imposes on particle capture mechanisms. Vegetation stem density records the number of vegetation stems per area. Stem surface describes the type of surface of the vegetation collector, such as smooth, greased, or biofilm-covered.</w:t>
+        <w:t xml:space="preserve">Drawing on this work, we propose that vegetation stem density and stem surface are necessary parameters for more accurate predictive models of effective capture efficiency in natural wetland flow conditions with emergent vegetation because they encode interactions with particle capture on stems. Vegetation stem density records the number of vegetation stems per area. Stem surface describes the type of surface of the vegetation collector, such as smooth, greased, or biofilm-covered. Stem density may significantly impact particle capture, and hence effective capture efficiency, because it contains information on potential effects of the presence of multiple stems, such as in the case of interference due to wake generation in the flow downstream of the stems. Stem surface may be important for particle capture because the stem surface microscale may dictate whether or not a particle is able to adhere to the stem. For example, roughness elements on a surface may facilitate particle trapping.</w:t>
       </w:r>
     </w:p>
     <w:p>
@@ -2060,7 +2085,7 @@
           <w:szCs w:val="24"/>
           <w:rtl w:val="0"/>
         </w:rPr>
-        <w:t xml:space="preserve">We hypothesize that existing models that differentiate specific vegetation stem densities and types of stem surfaces, through the presence or absence of biofilm or a biofilm surrogate, more accurately predict effective capture efficiency in new laboratory flume experiments. In this study, these experiments were performed to validate models of effective capture efficiency and to independently infer the influence of vegetation on removal of suspended sediment in wetland flows. Two treatments in a recirculating flume were tested, one in which wooden dowels were installed to mimic wetland vegetation and one without dowels. A fixed sediment mass was added at the start of each experiment, and suspended sediment mass concentration was recorded over time. </w:t>
+        <w:t xml:space="preserve">We hypothesize that effective capture efficiency models may improve prediction accuracy through the inclusion of vegetation stem density and surface. As a corollary, existing empirical models, estimated with specific vegetation conditions, would more accurately predict effective capture efficiency for a setting with similar vegetation conditions. We test this similarity argument using new laboratory flume experiments. In this study, these experiments were performed to validate models of effective capture efficiency and to independently infer the influence of vegetation on removal of suspended sediment in wetland flows. Two treatments in a recirculating flume were tested, one in which wooden dowels were installed to mimic wetland vegetation and one without dowels. A fixed sediment mass was added at the start of each experiment, and suspended sediment mass concentration was recorded over time. </w:t>
       </w:r>
     </w:p>
     <w:p>
@@ -2548,12 +2573,12 @@
           <wp:inline distB="19050" distT="19050" distL="19050" distR="19050">
             <wp:extent cx="2794000" cy="381000"/>
             <wp:effectExtent b="0" l="0" r="0" t="0"/>
-            <wp:docPr id="8" name="image9.png"/>
+            <wp:docPr id="8" name="image13.png"/>
             <a:graphic>
               <a:graphicData uri="http://schemas.openxmlformats.org/drawingml/2006/picture">
                 <pic:pic>
                   <pic:nvPicPr>
-                    <pic:cNvPr id="0" name="image9.png"/>
+                    <pic:cNvPr id="0" name="image13.png"/>
                     <pic:cNvPicPr preferRelativeResize="0"/>
                   </pic:nvPicPr>
                   <pic:blipFill>
@@ -2708,12 +2733,12 @@
           <wp:inline distB="114300" distT="114300" distL="114300" distR="114300">
             <wp:extent cx="5943600" cy="1536700"/>
             <wp:effectExtent b="0" l="0" r="0" t="0"/>
-            <wp:docPr id="17" name="image12.png"/>
+            <wp:docPr id="17" name="image6.png"/>
             <a:graphic>
               <a:graphicData uri="http://schemas.openxmlformats.org/drawingml/2006/picture">
                 <pic:pic>
                   <pic:nvPicPr>
-                    <pic:cNvPr id="0" name="image12.png"/>
+                    <pic:cNvPr id="0" name="image6.png"/>
                     <pic:cNvPicPr preferRelativeResize="0"/>
                   </pic:nvPicPr>
                   <pic:blipFill>
@@ -2919,12 +2944,12 @@
             <wp:inline distB="19050" distT="19050" distL="19050" distR="19050">
               <wp:extent cx="4648200" cy="355600"/>
               <wp:effectExtent b="0" l="0" r="0" t="0"/>
-              <wp:docPr id="15" name="image18.gif"/>
+              <wp:docPr id="15" name="image16.gif"/>
               <a:graphic>
                 <a:graphicData uri="http://schemas.openxmlformats.org/drawingml/2006/picture">
                   <pic:pic>
                     <pic:nvPicPr>
-                      <pic:cNvPr id="0" name="image18.gif"/>
+                      <pic:cNvPr id="0" name="image16.gif"/>
                       <pic:cNvPicPr preferRelativeResize="0"/>
                     </pic:nvPicPr>
                     <pic:blipFill>
@@ -3088,12 +3113,12 @@
             <wp:inline distB="19050" distT="19050" distL="19050" distR="19050">
               <wp:extent cx="749300" cy="177800"/>
               <wp:effectExtent b="0" l="0" r="0" t="0"/>
-              <wp:docPr id="18" name="image7.png"/>
+              <wp:docPr id="18" name="image1.png"/>
               <a:graphic>
                 <a:graphicData uri="http://schemas.openxmlformats.org/drawingml/2006/picture">
                   <pic:pic>
                     <pic:nvPicPr>
-                      <pic:cNvPr id="0" name="image7.png"/>
+                      <pic:cNvPr id="0" name="image1.png"/>
                       <pic:cNvPicPr preferRelativeResize="0"/>
                     </pic:nvPicPr>
                     <pic:blipFill>
@@ -3336,12 +3361,12 @@
             <wp:inline distB="19050" distT="19050" distL="19050" distR="19050">
               <wp:extent cx="800100" cy="139700"/>
               <wp:effectExtent b="0" l="0" r="0" t="0"/>
-              <wp:docPr id="5" name="image14.png"/>
+              <wp:docPr id="5" name="image8.png"/>
               <a:graphic>
                 <a:graphicData uri="http://schemas.openxmlformats.org/drawingml/2006/picture">
                   <pic:pic>
                     <pic:nvPicPr>
-                      <pic:cNvPr id="0" name="image14.png"/>
+                      <pic:cNvPr id="0" name="image8.png"/>
                       <pic:cNvPicPr preferRelativeResize="0"/>
                     </pic:nvPicPr>
                     <pic:blipFill>
@@ -3537,12 +3562,12 @@
             <wp:inline distB="19050" distT="19050" distL="19050" distR="19050">
               <wp:extent cx="723900" cy="381000"/>
               <wp:effectExtent b="0" l="0" r="0" t="0"/>
-              <wp:docPr id="6" name="image15.png"/>
+              <wp:docPr id="6" name="image10.png"/>
               <a:graphic>
                 <a:graphicData uri="http://schemas.openxmlformats.org/drawingml/2006/picture">
                   <pic:pic>
                     <pic:nvPicPr>
-                      <pic:cNvPr id="0" name="image15.png"/>
+                      <pic:cNvPr id="0" name="image10.png"/>
                       <pic:cNvPicPr preferRelativeResize="0"/>
                     </pic:nvPicPr>
                     <pic:blipFill>
@@ -3761,12 +3786,12 @@
             <wp:inline distB="19050" distT="19050" distL="19050" distR="19050">
               <wp:extent cx="1244600" cy="368300"/>
               <wp:effectExtent b="0" l="0" r="0" t="0"/>
-              <wp:docPr id="11" name="image6.png"/>
+              <wp:docPr id="11" name="image15.png"/>
               <a:graphic>
                 <a:graphicData uri="http://schemas.openxmlformats.org/drawingml/2006/picture">
                   <pic:pic>
                     <pic:nvPicPr>
-                      <pic:cNvPr id="0" name="image6.png"/>
+                      <pic:cNvPr id="0" name="image15.png"/>
                       <pic:cNvPicPr preferRelativeResize="0"/>
                     </pic:nvPicPr>
                     <pic:blipFill>
@@ -4027,12 +4052,12 @@
             <wp:inline distB="19050" distT="19050" distL="19050" distR="19050">
               <wp:extent cx="1295400" cy="342900"/>
               <wp:effectExtent b="0" l="0" r="0" t="0"/>
-              <wp:docPr id="13" name="image10.png"/>
+              <wp:docPr id="13" name="image2.png"/>
               <a:graphic>
                 <a:graphicData uri="http://schemas.openxmlformats.org/drawingml/2006/picture">
                   <pic:pic>
                     <pic:nvPicPr>
-                      <pic:cNvPr id="0" name="image10.png"/>
+                      <pic:cNvPr id="0" name="image2.png"/>
                       <pic:cNvPicPr preferRelativeResize="0"/>
                     </pic:nvPicPr>
                     <pic:blipFill>
@@ -6016,12 +6041,12 @@
           <wp:inline distB="114300" distT="114300" distL="114300" distR="114300">
             <wp:extent cx="5943600" cy="2082800"/>
             <wp:effectExtent b="0" l="0" r="0" t="0"/>
-            <wp:docPr id="19" name="image16.png"/>
+            <wp:docPr id="19" name="image19.png"/>
             <a:graphic>
               <a:graphicData uri="http://schemas.openxmlformats.org/drawingml/2006/picture">
                 <pic:pic>
                   <pic:nvPicPr>
-                    <pic:cNvPr id="0" name="image16.png"/>
+                    <pic:cNvPr id="0" name="image19.png"/>
                     <pic:cNvPicPr preferRelativeResize="0"/>
                   </pic:nvPicPr>
                   <pic:blipFill>
@@ -6071,12 +6096,12 @@
           <wp:inline distB="114300" distT="114300" distL="114300" distR="114300">
             <wp:extent cx="5943600" cy="2336800"/>
             <wp:effectExtent b="0" l="0" r="0" t="0"/>
-            <wp:docPr id="9" name="image13.png"/>
+            <wp:docPr id="9" name="image3.png"/>
             <a:graphic>
               <a:graphicData uri="http://schemas.openxmlformats.org/drawingml/2006/picture">
                 <pic:pic>
                   <pic:nvPicPr>
-                    <pic:cNvPr id="0" name="image13.png"/>
+                    <pic:cNvPr id="0" name="image3.png"/>
                     <pic:cNvPicPr preferRelativeResize="0"/>
                   </pic:nvPicPr>
                   <pic:blipFill>
@@ -6357,12 +6382,12 @@
             <wp:inline distB="19050" distT="19050" distL="19050" distR="19050">
               <wp:extent cx="1295400" cy="152400"/>
               <wp:effectExtent b="0" l="0" r="0" t="0"/>
-              <wp:docPr id="7" name="image8.png"/>
+              <wp:docPr id="7" name="image14.png"/>
               <a:graphic>
                 <a:graphicData uri="http://schemas.openxmlformats.org/drawingml/2006/picture">
                   <pic:pic>
                     <pic:nvPicPr>
-                      <pic:cNvPr id="0" name="image8.png"/>
+                      <pic:cNvPr id="0" name="image14.png"/>
                       <pic:cNvPicPr preferRelativeResize="0"/>
                     </pic:nvPicPr>
                     <pic:blipFill>
@@ -7000,12 +7025,12 @@
             <wp:inline distB="19050" distT="19050" distL="19050" distR="19050">
               <wp:extent cx="1333500" cy="381000"/>
               <wp:effectExtent b="0" l="0" r="0" t="0"/>
-              <wp:docPr id="2" name="image4.png"/>
+              <wp:docPr id="2" name="image9.png"/>
               <a:graphic>
                 <a:graphicData uri="http://schemas.openxmlformats.org/drawingml/2006/picture">
                   <pic:pic>
                     <pic:nvPicPr>
-                      <pic:cNvPr id="0" name="image4.png"/>
+                      <pic:cNvPr id="0" name="image9.png"/>
                       <pic:cNvPicPr preferRelativeResize="0"/>
                     </pic:nvPicPr>
                     <pic:blipFill>
@@ -7272,12 +7297,12 @@
             <wp:inline distB="19050" distT="19050" distL="19050" distR="19050">
               <wp:extent cx="1536700" cy="190500"/>
               <wp:effectExtent b="0" l="0" r="0" t="0"/>
-              <wp:docPr id="12" name="image5.png"/>
+              <wp:docPr id="12" name="image7.png"/>
               <a:graphic>
                 <a:graphicData uri="http://schemas.openxmlformats.org/drawingml/2006/picture">
                   <pic:pic>
                     <pic:nvPicPr>
-                      <pic:cNvPr id="0" name="image5.png"/>
+                      <pic:cNvPr id="0" name="image7.png"/>
                       <pic:cNvPicPr preferRelativeResize="0"/>
                     </pic:nvPicPr>
                     <pic:blipFill>
@@ -7447,12 +7472,12 @@
             <wp:inline distB="19050" distT="19050" distL="19050" distR="19050">
               <wp:extent cx="1485900" cy="190500"/>
               <wp:effectExtent b="0" l="0" r="0" t="0"/>
-              <wp:docPr id="16" name="image1.png"/>
+              <wp:docPr id="16" name="image18.png"/>
               <a:graphic>
                 <a:graphicData uri="http://schemas.openxmlformats.org/drawingml/2006/picture">
                   <pic:pic>
                     <pic:nvPicPr>
-                      <pic:cNvPr id="0" name="image1.png"/>
+                      <pic:cNvPr id="0" name="image18.png"/>
                       <pic:cNvPicPr preferRelativeResize="0"/>
                     </pic:nvPicPr>
                     <pic:blipFill>
@@ -7772,12 +7797,12 @@
           <wp:inline distB="114300" distT="114300" distL="114300" distR="114300">
             <wp:extent cx="5943600" cy="2044700"/>
             <wp:effectExtent b="0" l="0" r="0" t="0"/>
-            <wp:docPr id="14" name="image3.png"/>
+            <wp:docPr id="14" name="image4.png"/>
             <a:graphic>
               <a:graphicData uri="http://schemas.openxmlformats.org/drawingml/2006/picture">
                 <pic:pic>
                   <pic:nvPicPr>
-                    <pic:cNvPr id="0" name="image3.png"/>
+                    <pic:cNvPr id="0" name="image4.png"/>
                     <pic:cNvPicPr preferRelativeResize="0"/>
                   </pic:nvPicPr>
                   <pic:blipFill>
@@ -8914,12 +8939,12 @@
           <wp:inline distB="114300" distT="114300" distL="114300" distR="114300">
             <wp:extent cx="5943600" cy="3987800"/>
             <wp:effectExtent b="0" l="0" r="0" t="0"/>
-            <wp:docPr id="1" name="image2.png"/>
+            <wp:docPr id="1" name="image5.png"/>
             <a:graphic>
               <a:graphicData uri="http://schemas.openxmlformats.org/drawingml/2006/picture">
                 <pic:pic>
                   <pic:nvPicPr>
-                    <pic:cNvPr id="0" name="image2.png"/>
+                    <pic:cNvPr id="0" name="image5.png"/>
                     <pic:cNvPicPr preferRelativeResize="0"/>
                   </pic:nvPicPr>
                   <pic:blipFill>
@@ -9112,7 +9137,26 @@
           <w:szCs w:val="24"/>
           <w:rtl w:val="0"/>
         </w:rPr>
-        <w:t xml:space="preserve">With these findings, the sediment transport setting of the experiments may be described a declining suspended load over time with little evidence for appreciable bed load or resuspension. According to the Shields analysis, this transport regime occurred because particles large enough to settle on the bed during the experiment were too large to be moved as bed load by the fluid force. Particles that could be set in motion by the fluid force once settled on the bed had settling velocities that were too small for them to reach the bed during an experiment.</w:t>
+        <w:t xml:space="preserve">With these findings, the sediment transport setting of the experiments may be described a declining suspended load over time with little evidence for appreciable bed load or resuspension. According to the Shields analysis, this transport regime occurred because particles large enough to settle on the bed during the experiment were too large to be moved as bed load by the fluid force. Particles that could be set in motion by the fluid force once settled on the bed had settling velocities that were too small for them to reach the bed during an experiment. These results supported application of the suspended particle model of equation (</w:t>
+      </w:r>
+      <w:r>
+        <w:rPr>
+          <w:rFonts w:ascii="Times New Roman" w:cs="Times New Roman" w:eastAsia="Times New Roman" w:hAnsi="Times New Roman"/>
+          <w:color w:val="ff0000"/>
+          <w:sz w:val="24"/>
+          <w:szCs w:val="24"/>
+          <w:rtl w:val="0"/>
+        </w:rPr>
+        <w:t xml:space="preserve">\\add equation number\\</w:t>
+      </w:r>
+      <w:r>
+        <w:rPr>
+          <w:rFonts w:ascii="Times New Roman" w:cs="Times New Roman" w:eastAsia="Times New Roman" w:hAnsi="Times New Roman"/>
+          <w:sz w:val="24"/>
+          <w:szCs w:val="24"/>
+          <w:rtl w:val="0"/>
+        </w:rPr>
+        <w:t xml:space="preserve">) to the experiment data by ensuring that the peristaltic pump sampling method was measuring purely suspended particle concentrations and not bed load (e.g. through saltating particles).</w:t>
       </w:r>
     </w:p>
     <w:p>
@@ -10104,12 +10148,12 @@
           <wp:inline distB="114300" distT="114300" distL="114300" distR="114300">
             <wp:extent cx="5943600" cy="3962400"/>
             <wp:effectExtent b="0" l="0" r="0" t="0"/>
-            <wp:docPr id="10" name="image19.png"/>
+            <wp:docPr id="10" name="image12.png"/>
             <a:graphic>
               <a:graphicData uri="http://schemas.openxmlformats.org/drawingml/2006/picture">
                 <pic:pic>
                   <pic:nvPicPr>
-                    <pic:cNvPr id="0" name="image19.png"/>
+                    <pic:cNvPr id="0" name="image12.png"/>
                     <pic:cNvPicPr preferRelativeResize="0"/>
                   </pic:nvPicPr>
                   <pic:blipFill>
@@ -12846,7 +12890,7 @@
           <w:szCs w:val="24"/>
           <w:rtl w:val="0"/>
         </w:rPr>
-        <w:t xml:space="preserve">The results from the predictive models provided a stronger comparison with the published literature. The relative agreement between prediction of the Fauria et al. [2015] model and the calculated effective capture efficiency supported the hypothesis that model performance relies on stem density and stem surface type. The characteristic flow condition and size of the particles and collectors as encoded in the parameters </w:t>
+        <w:t xml:space="preserve">The relative agreement between the prediction of the Fauria et al. [2015] model and the calculated effective capture efficiency supported the hypothesis that model performance relies on stem density and stem surface type. The characteristic flow condition and size of the particles and collectors as encoded in the parameters </w:t>
       </w:r>
       <w:r>
         <w:rPr>
@@ -12895,7 +12939,7 @@
           <w:szCs w:val="24"/>
           <w:rtl w:val="0"/>
         </w:rPr>
-        <w:t xml:space="preserve"> may be the main controls on effective capture efficiency, but the introduction of parameters relating specifically to vegetation may improve models. Across the experiments in this study, Palmer et al. [2004], and Fauria et al. [2015], the parameters </w:t>
+        <w:t xml:space="preserve"> may indeed be main controls on effective capture efficiency. However, across the experiments in this study, Palmer et al. [2004], and Fauria et al. [2015], the parameters </w:t>
       </w:r>
       <w:r>
         <w:rPr>
@@ -13013,7 +13057,7 @@
           <w:szCs w:val="24"/>
           <w:rtl w:val="0"/>
         </w:rPr>
-        <w:t xml:space="preserve">However, the closer fit of the Fauria et al. [2015] model to the calculated effective capture efficiency compared to that of Palmer et al. [2004] suggested additional functional dependencies of effective capture efficiency on vegetation characteristics. Equations (//</w:t>
+        <w:t xml:space="preserve">Contrary to this expectation, the closer fit of the Fauria et al. [2015] model to the calculated effective capture efficiency compared to that of Palmer et al. [2004] suggested additional functional dependencies of effective capture efficiency on vegetation characteristics. Equations (//</w:t>
       </w:r>
       <w:r>
         <w:rPr>
@@ -13120,6 +13164,105 @@
           <w:szCs w:val="24"/>
           <w:rtl w:val="0"/>
         </w:rPr>
+        <w:t xml:space="preserve">From a physical perspective, the proposition that vegetation stem density and surface parameters improve effective capture efficiency predictions may be understood from considerations of the definition of effective capture efficiency. The relevant scale for current effective capture efficiency power law models is that of a particle and a single collector as may be observed from the fact that </w:t>
+      </w:r>
+      <w:r>
+        <w:rPr>
+          <w:rFonts w:ascii="Times New Roman" w:cs="Times New Roman" w:eastAsia="Times New Roman" w:hAnsi="Times New Roman"/>
+          <w:i w:val="1"/>
+          <w:sz w:val="24"/>
+          <w:szCs w:val="24"/>
+          <w:rtl w:val="0"/>
+        </w:rPr>
+        <w:t xml:space="preserve">Re</w:t>
+      </w:r>
+      <w:r>
+        <w:rPr>
+          <w:rFonts w:ascii="Times New Roman" w:cs="Times New Roman" w:eastAsia="Times New Roman" w:hAnsi="Times New Roman"/>
+          <w:i w:val="1"/>
+          <w:sz w:val="24"/>
+          <w:szCs w:val="24"/>
+          <w:vertAlign w:val="subscript"/>
+          <w:rtl w:val="0"/>
+        </w:rPr>
+        <w:t xml:space="preserve">c</w:t>
+      </w:r>
+      <w:r>
+        <w:rPr>
+          <w:rFonts w:ascii="Times New Roman" w:cs="Times New Roman" w:eastAsia="Times New Roman" w:hAnsi="Times New Roman"/>
+          <w:sz w:val="24"/>
+          <w:szCs w:val="24"/>
+          <w:rtl w:val="0"/>
+        </w:rPr>
+        <w:t xml:space="preserve"> and </w:t>
+      </w:r>
+      <w:r>
+        <w:rPr>
+          <w:rFonts w:ascii="Times New Roman" w:cs="Times New Roman" w:eastAsia="Times New Roman" w:hAnsi="Times New Roman"/>
+          <w:i w:val="1"/>
+          <w:sz w:val="24"/>
+          <w:szCs w:val="24"/>
+          <w:rtl w:val="0"/>
+        </w:rPr>
+        <w:t xml:space="preserve">R</w:t>
+      </w:r>
+      <w:r>
+        <w:rPr>
+          <w:rFonts w:ascii="Times New Roman" w:cs="Times New Roman" w:eastAsia="Times New Roman" w:hAnsi="Times New Roman"/>
+          <w:sz w:val="24"/>
+          <w:szCs w:val="24"/>
+          <w:rtl w:val="0"/>
+        </w:rPr>
+        <w:t xml:space="preserve"> depend on diameters of a single particle and collector. Multiple collectors may generate turbulent eddies or downstream wakes, which would displace particles from adjacent collectors. Thus, the presence of neighboring collectors affects incoming particle trajectory toward a collector, altering the probability for interaction and in turn the effective capture efficiency. These external influences of multiple collectors are not represented in the single particle-collector scale of current models, and would be encoded for in a stem density parameter. In addition, power law models of effective capture efficiency distinguish the collector diameter but do not distinguish the surface microscale of collectors to account for different surface types (e.g. rough, smooth, or among a spectrum of adhesive surfaces). Yet the specific type of stem surface may promote or inhibit particle retention. At one extreme, a surface that is perfectly smooth, rigid, and convex would tend to repel incoming particles because it lacks irregularities where particles may be trapped. So, a surface type parameter would directly control the probability of particle retention on a collector given interaction with a collector, a term that is explicitly given in the form of effective capture efficiency (</w:t>
+      </w:r>
+      <w:r>
+        <w:rPr>
+          <w:rFonts w:ascii="Times New Roman" w:cs="Times New Roman" w:eastAsia="Times New Roman" w:hAnsi="Times New Roman"/>
+          <w:i w:val="1"/>
+          <w:sz w:val="24"/>
+          <w:szCs w:val="24"/>
+          <w:rtl w:val="0"/>
+        </w:rPr>
+        <w:t xml:space="preserve">p</w:t>
+      </w:r>
+      <w:r>
+        <w:rPr>
+          <w:rFonts w:ascii="Times New Roman" w:cs="Times New Roman" w:eastAsia="Times New Roman" w:hAnsi="Times New Roman"/>
+          <w:i w:val="1"/>
+          <w:sz w:val="24"/>
+          <w:szCs w:val="24"/>
+          <w:vertAlign w:val="subscript"/>
+          <w:rtl w:val="0"/>
+        </w:rPr>
+        <w:t xml:space="preserve">r</w:t>
+      </w:r>
+      <w:r>
+        <w:rPr>
+          <w:rFonts w:ascii="Times New Roman" w:cs="Times New Roman" w:eastAsia="Times New Roman" w:hAnsi="Times New Roman"/>
+          <w:sz w:val="24"/>
+          <w:szCs w:val="24"/>
+          <w:rtl w:val="0"/>
+        </w:rPr>
+        <w:t xml:space="preserve">) but is absent in current model formulations.</w:t>
+      </w:r>
+    </w:p>
+    <w:p>
+      <w:pPr>
+        <w:spacing w:line="240" w:lineRule="auto"/>
+        <w:ind w:firstLine="720"/>
+        <w:rPr>
+          <w:rFonts w:ascii="Times New Roman" w:cs="Times New Roman" w:eastAsia="Times New Roman" w:hAnsi="Times New Roman"/>
+          <w:sz w:val="24"/>
+          <w:szCs w:val="24"/>
+        </w:rPr>
+      </w:pPr>
+      <w:r>
+        <w:rPr>
+          <w:rFonts w:ascii="Times New Roman" w:cs="Times New Roman" w:eastAsia="Times New Roman" w:hAnsi="Times New Roman"/>
+          <w:sz w:val="24"/>
+          <w:szCs w:val="24"/>
+          <w:rtl w:val="0"/>
+        </w:rPr>
         <w:t xml:space="preserve">In conclusion, comparisons of predicted and calculated effective capture efficiencies supported the hypothesis that characteristics of vegetation collectors are significant controls for effective capture efficiency models. An alternative model with explicit arguments for stem density and stem surface, perhaps through a characteristic roughness element length, may improve on current power law models that only depend on </w:t>
       </w:r>
       <w:r>
@@ -13169,7 +13312,7 @@
           <w:szCs w:val="24"/>
           <w:rtl w:val="0"/>
         </w:rPr>
-        <w:t xml:space="preserve">. Additional experiments should be done to test this possibility, especially given the fact that the comparison made here was only with a single run with dowels.</w:t>
+        <w:t xml:space="preserve">. Physical arguments based on comparison between the definition of effective capture efficiency and power law models provide evidence for this modification. Additional experiments should be done to test this possibility, especially given the fact that the comparison made here was only with a single run with dowels.</w:t>
       </w:r>
     </w:p>
     <w:p>
@@ -13813,7 +13956,7 @@
           <w:rtl w:val="0"/>
         </w:rPr>
         <w:tab/>
-        <w:t xml:space="preserve">Comparing the two treatments, we found that the presence of dowels enhanced overall particle capture rate compared the absence of dowels. With the introduction of dowels, particle capture rate did not increase additively with respect to contributions from gravitational settling and capture on collectors. This finding indicated an interaction between the dowels and the ability for particles to gravitationally settle. Specifically, the order-of-magnitude reduction in particle capture rate due to settling was a likely result of turbulent energy fluxes generated from the interaction of dowels with the flow velocity field.</w:t>
+        <w:t xml:space="preserve">Comparing the two treatments, we found that the presence of dowels enhanced overall particle capture rate compared to the absence of dowels. With the introduction of dowels, particle capture rate did not increase additively with respect to contributions from gravitational settling and capture on collectors. This finding indicated an interaction between the dowels and the ability for particles to gravitationally settle. Specifically, the order-of-magnitude reduction in particle capture rate due to settling was a likely result of turbulent energy fluxes generated from the interaction of dowels with the flow velocity field.</w:t>
       </w:r>
     </w:p>
     <w:p>
@@ -13834,7 +13977,7 @@
           <w:rtl w:val="0"/>
         </w:rPr>
         <w:tab/>
-        <w:t xml:space="preserve">Predicted effective capture efficiencies from two models of previous workers, compared to the actual effective captured efficiency from the dowel treatment, supported the hypothesis that vegetation stem density and stem surface have significant roles in accurately modeling effective capture efficiency because of the first-order influence of vegetation on particle capture. The model estimated using experiments with a vegetation array and biofilm, conditions more closely resembling that of this study, better matched the calculated effective capture efficiency than the model estimated using experiments with a single cylindrical collector with both smooth and rough greased surfaces. Given the similarities in the explicit kinematic and geometric parameters, the differences were likely due to additional dependencies on vegetation characteristics. Effective capture efficiency models with explicit considerations of stem density and surface may improve on existing models.</w:t>
+        <w:t xml:space="preserve">Predicted effective capture efficiencies from two models of previous workers, compared to the actual effective captured efficiency from the dowel treatment, supported the hypothesis that vegetation stem density and stem surface have significant roles in accurately modeling effective capture efficiency because of the first-order influence of vegetation on particle capture. The model estimated using experiments with a vegetation array and biofilm, conditions more closely resembling that of this study, better matched the calculated effective capture efficiency than the model estimated using experiments with a single cylindrical collector with both smooth and rough greased surfaces. Given the similarities in the explicit kinematic and geometric parameters, the differences were likely due to additional dependencies on vegetation characteristics. Physical considerations of the influence of vegetation characteristics on effective capture efficiency also indicated that existing models were likely underdetermined. Effective capture efficiency models with explicit considerations of stem density and surface may improve model predictions.</w:t>
       </w:r>
     </w:p>
     <w:p>
@@ -13875,7 +14018,7 @@
           <w:rtl w:val="0"/>
         </w:rPr>
         <w:tab/>
-        <w:t xml:space="preserve">The results of this study support the evidence that vegetation collectors in wetlands flows have an appreciable influence in increasing particle capture, as seen in the larger particle capture rate of the dowel run compared to that of the no dowel run. With the objective of applications in mitigating land loss, additional experiments should be performed to learn more precisely about the densities and configurations that optimize sediment retention. Improved predictive models are also vital in wetland management, in which they may improve forecasts of potential impacts of climate changes on the growth or loss of delta islands. The results of this study suggest model may be improved by accounting for vegetation stem density and surface type.</w:t>
+        <w:t xml:space="preserve">The results of this study supported the evidence that vegetation collectors in wetlands flows have an appreciable influence in increasing particle capture, as seen in the larger particle capture rate of the dowel run compared to that of the no dowel run. With the objective of applications in mitigating land loss, additional experiments should be performed to learn more precisely about the densities and configurations that optimize sediment retention. More accurate predictive models are also vital in wetland management, in which they may improve forecasts of potential impacts of climate changes on the growth or loss of delta islands. The findings of this study implied that effective capture efficiency models may be enhanced by accounting for vegetation stem density and surface type.</w:t>
       </w:r>
     </w:p>
     <w:p>

</xml_diff>

<commit_message>
Added somewhat finalized manuscripts.
</commit_message>
<xml_diff>
--- a/manuscript/draft.docx
+++ b/manuscript/draft.docx
@@ -2465,7 +2465,7 @@
           <w:szCs w:val="24"/>
           <w:rtl w:val="0"/>
         </w:rPr>
-        <w:t xml:space="preserve"> are more characteristic of wetlands, in which transitional flows tend to dominate, but do not have an analytic expression, hence the need to better validate empirical predictive models with experiments.</w:t>
+        <w:t xml:space="preserve"> are more characteristic of wetlands in which transitional flows tend to dominate but do not have an analytic expression, hence the need to better validate empirical predictive models with experiments.</w:t>
       </w:r>
     </w:p>
     <w:p>
@@ -2533,7 +2533,7 @@
           <w:szCs w:val="24"/>
           <w:rtl w:val="0"/>
         </w:rPr>
-        <w:t xml:space="preserve">The interaction of suspended particles transported in a flow and collectors in the flow (e.g. vegetation stems) may be modeled with probabilities of impaction and retention. The capture efficiency 𝜂 is defined as the ratio of particle diameter and collector diameter [Palmer et al., 2004; Fauria et al., 2015]. The capture efficiency may be written as</w:t>
+        <w:t xml:space="preserve">The relationship of suspended particles transported in a flow and collectors in the flow (e.g. vegetation stems) may be modeled with probabilities of particle-collector interaction and particle retention on the collector. The capture efficiency 𝜂 is defined as the ratio of particle diameter and collector diameter [Palmer et al., 2004; Fauria et al., 2015]. The capture efficiency may be written as</w:t>
       </w:r>
     </w:p>
     <w:p>
@@ -2573,12 +2573,12 @@
           <wp:inline distB="19050" distT="19050" distL="19050" distR="19050">
             <wp:extent cx="2794000" cy="381000"/>
             <wp:effectExtent b="0" l="0" r="0" t="0"/>
-            <wp:docPr id="8" name="image13.png"/>
+            <wp:docPr id="8" name="image19.png"/>
             <a:graphic>
               <a:graphicData uri="http://schemas.openxmlformats.org/drawingml/2006/picture">
                 <pic:pic>
                   <pic:nvPicPr>
-                    <pic:cNvPr id="0" name="image13.png"/>
+                    <pic:cNvPr id="0" name="image19.png"/>
                     <pic:cNvPicPr preferRelativeResize="0"/>
                   </pic:nvPicPr>
                   <pic:blipFill>
@@ -2733,12 +2733,12 @@
           <wp:inline distB="114300" distT="114300" distL="114300" distR="114300">
             <wp:extent cx="5943600" cy="1536700"/>
             <wp:effectExtent b="0" l="0" r="0" t="0"/>
-            <wp:docPr id="17" name="image6.png"/>
+            <wp:docPr id="17" name="image3.png"/>
             <a:graphic>
               <a:graphicData uri="http://schemas.openxmlformats.org/drawingml/2006/picture">
                 <pic:pic>
                   <pic:nvPicPr>
-                    <pic:cNvPr id="0" name="image6.png"/>
+                    <pic:cNvPr id="0" name="image3.png"/>
                     <pic:cNvPicPr preferRelativeResize="0"/>
                   </pic:nvPicPr>
                   <pic:blipFill>
@@ -2944,12 +2944,12 @@
             <wp:inline distB="19050" distT="19050" distL="19050" distR="19050">
               <wp:extent cx="4648200" cy="355600"/>
               <wp:effectExtent b="0" l="0" r="0" t="0"/>
-              <wp:docPr id="15" name="image16.gif"/>
+              <wp:docPr id="15" name="image17.gif"/>
               <a:graphic>
                 <a:graphicData uri="http://schemas.openxmlformats.org/drawingml/2006/picture">
                   <pic:pic>
                     <pic:nvPicPr>
-                      <pic:cNvPr id="0" name="image16.gif"/>
+                      <pic:cNvPr id="0" name="image17.gif"/>
                       <pic:cNvPicPr preferRelativeResize="0"/>
                     </pic:nvPicPr>
                     <pic:blipFill>
@@ -3113,12 +3113,12 @@
             <wp:inline distB="19050" distT="19050" distL="19050" distR="19050">
               <wp:extent cx="749300" cy="177800"/>
               <wp:effectExtent b="0" l="0" r="0" t="0"/>
-              <wp:docPr id="18" name="image1.png"/>
+              <wp:docPr id="18" name="image5.png"/>
               <a:graphic>
                 <a:graphicData uri="http://schemas.openxmlformats.org/drawingml/2006/picture">
                   <pic:pic>
                     <pic:nvPicPr>
-                      <pic:cNvPr id="0" name="image1.png"/>
+                      <pic:cNvPr id="0" name="image5.png"/>
                       <pic:cNvPicPr preferRelativeResize="0"/>
                     </pic:nvPicPr>
                     <pic:blipFill>
@@ -3184,7 +3184,7 @@
           <w:szCs w:val="24"/>
           <w:rtl w:val="0"/>
         </w:rPr>
-        <w:t xml:space="preserve">where 𝜙 is the sediment concentration at some reference height above the bed, 𝜙</w:t>
+        <w:t xml:space="preserve">where 𝜙 is the sediment concentration at some reference height above the bed as a function of time, 𝜙</w:t>
       </w:r>
       <w:r>
         <w:rPr>
@@ -3300,7 +3300,7 @@
           <w:szCs w:val="24"/>
           <w:rtl w:val="0"/>
         </w:rPr>
-        <w:t xml:space="preserve">Additionally, Fauria et al. [2015] show that the particle capture rate </w:t>
+        <w:t xml:space="preserve">Additionally, Fauria et al. [2015] showed that the particle capture rate </w:t>
       </w:r>
       <w:r>
         <w:rPr>
@@ -3361,12 +3361,12 @@
             <wp:inline distB="19050" distT="19050" distL="19050" distR="19050">
               <wp:extent cx="800100" cy="139700"/>
               <wp:effectExtent b="0" l="0" r="0" t="0"/>
-              <wp:docPr id="5" name="image8.png"/>
+              <wp:docPr id="5" name="image11.png"/>
               <a:graphic>
                 <a:graphicData uri="http://schemas.openxmlformats.org/drawingml/2006/picture">
                   <pic:pic>
                     <pic:nvPicPr>
-                      <pic:cNvPr id="0" name="image8.png"/>
+                      <pic:cNvPr id="0" name="image11.png"/>
                       <pic:cNvPicPr preferRelativeResize="0"/>
                     </pic:nvPicPr>
                     <pic:blipFill>
@@ -3521,7 +3521,7 @@
           <w:szCs w:val="24"/>
           <w:rtl w:val="0"/>
         </w:rPr>
-        <w:t xml:space="preserve"> and effective capture efficiency are related, under further considerations of the Rouse equation and an advection-diffusion description of suspended sediment concentration, by the equation</w:t>
+        <w:t xml:space="preserve"> and effective capture efficiency 𝜂′ are related, under further considerations of the Rouse equation and an advection-diffusion description of suspended sediment concentration, by the equation</w:t>
       </w:r>
     </w:p>
     <w:p>
@@ -3562,12 +3562,12 @@
             <wp:inline distB="19050" distT="19050" distL="19050" distR="19050">
               <wp:extent cx="723900" cy="381000"/>
               <wp:effectExtent b="0" l="0" r="0" t="0"/>
-              <wp:docPr id="6" name="image10.png"/>
+              <wp:docPr id="6" name="image8.png"/>
               <a:graphic>
                 <a:graphicData uri="http://schemas.openxmlformats.org/drawingml/2006/picture">
                   <pic:pic>
                     <pic:nvPicPr>
-                      <pic:cNvPr id="0" name="image10.png"/>
+                      <pic:cNvPr id="0" name="image8.png"/>
                       <pic:cNvPicPr preferRelativeResize="0"/>
                     </pic:nvPicPr>
                     <pic:blipFill>
@@ -3745,7 +3745,7 @@
           <w:rtl w:val="0"/>
         </w:rPr>
         <w:tab/>
-        <w:t xml:space="preserve">The law of the wall and Shields criterion were used to characterize the stress and sediment transport regimes in the flume. The equation for the law of the wall is</w:t>
+        <w:t xml:space="preserve">The law of the wall and the Shields criterion were used to characterize the stress and sediment transport regimes in the flume. The equation for the law of the wall is</w:t>
       </w:r>
     </w:p>
     <w:p>
@@ -3786,12 +3786,12 @@
             <wp:inline distB="19050" distT="19050" distL="19050" distR="19050">
               <wp:extent cx="1244600" cy="368300"/>
               <wp:effectExtent b="0" l="0" r="0" t="0"/>
-              <wp:docPr id="11" name="image15.png"/>
+              <wp:docPr id="11" name="image10.png"/>
               <a:graphic>
                 <a:graphicData uri="http://schemas.openxmlformats.org/drawingml/2006/picture">
                   <pic:pic>
                     <pic:nvPicPr>
-                      <pic:cNvPr id="0" name="image15.png"/>
+                      <pic:cNvPr id="0" name="image10.png"/>
                       <pic:cNvPicPr preferRelativeResize="0"/>
                     </pic:nvPicPr>
                     <pic:blipFill>
@@ -3923,26 +3923,7 @@
           <w:szCs w:val="24"/>
           <w:rtl w:val="0"/>
         </w:rPr>
-        <w:t xml:space="preserve"> is the shear velocity (the square root of the ratio of bed shear stress and fluid density; m/s </w:t>
-      </w:r>
-      <w:r>
-        <w:rPr>
-          <w:rFonts w:ascii="Times New Roman" w:cs="Times New Roman" w:eastAsia="Times New Roman" w:hAnsi="Times New Roman"/>
-          <w:color w:val="ff0000"/>
-          <w:sz w:val="24"/>
-          <w:szCs w:val="24"/>
-          <w:rtl w:val="0"/>
-        </w:rPr>
-        <w:t xml:space="preserve">write this inline equation in latex</w:t>
-      </w:r>
-      <w:r>
-        <w:rPr>
-          <w:rFonts w:ascii="Times New Roman" w:cs="Times New Roman" w:eastAsia="Times New Roman" w:hAnsi="Times New Roman"/>
-          <w:sz w:val="24"/>
-          <w:szCs w:val="24"/>
-          <w:rtl w:val="0"/>
-        </w:rPr>
-        <w:t xml:space="preserve">), </w:t>
+        <w:t xml:space="preserve"> is the shear velocity (m/s), </w:t>
       </w:r>
       <w:r>
         <w:rPr>
@@ -3990,7 +3971,7 @@
           <w:szCs w:val="24"/>
           <w:rtl w:val="0"/>
         </w:rPr>
-        <w:t xml:space="preserve"> is a characteristic length of bed roughness (m). The law of the wall assumes a turbulent flow regime, a requirement that is likely fulfilled from the Reynolds number (see section 2.3.1). The statement of the law of the wall is useful because it quantifies the bed shear stress, through the shear velocity, once the flow velocity at a known height is known.</w:t>
+        <w:t xml:space="preserve"> is a characteristic length of bed roughness (m). The law of the wall assumes a turbulent flow regime, a requirement that is likely fulfilled from the Reynolds number (see Flume Description). The statement of the law of the wall is useful because it quantifies the bed shear stress, through the shear velocity, once the flow velocity at a known height is known.</w:t>
       </w:r>
     </w:p>
     <w:p>
@@ -4011,7 +3992,7 @@
           <w:rtl w:val="0"/>
         </w:rPr>
         <w:tab/>
-        <w:t xml:space="preserve">Knowledge of the bed shear stress may then be applied in the Shields criterion for the initiation of particle motion from the bed. The Shields criterion defines an empirical relationship between the particle Reynolds number, a function of the particle diameter, and the nondimensional critical shear stress at which a particle on the bed begins to move,</w:t>
+        <w:t xml:space="preserve">Knowledge of the bed shear stress may then be applied in the Shields criterion for the initiation of particle motion from the bed. The Shields criterion defines an empirical relationship between the particle Reynolds number, a function of the particle diameter, and the dimensionless critical shear stress at which a particle on the bed begins to move,</w:t>
       </w:r>
     </w:p>
     <w:p>
@@ -4052,12 +4033,12 @@
             <wp:inline distB="19050" distT="19050" distL="19050" distR="19050">
               <wp:extent cx="1295400" cy="342900"/>
               <wp:effectExtent b="0" l="0" r="0" t="0"/>
-              <wp:docPr id="13" name="image2.png"/>
+              <wp:docPr id="13" name="image13.png"/>
               <a:graphic>
                 <a:graphicData uri="http://schemas.openxmlformats.org/drawingml/2006/picture">
                   <pic:pic>
                     <pic:nvPicPr>
-                      <pic:cNvPr id="0" name="image2.png"/>
+                      <pic:cNvPr id="0" name="image13.png"/>
                       <pic:cNvPicPr preferRelativeResize="0"/>
                     </pic:nvPicPr>
                     <pic:blipFill>
@@ -4368,12 +4349,12 @@
           <wp:inline distB="114300" distT="114300" distL="114300" distR="114300">
             <wp:extent cx="5943600" cy="2730500"/>
             <wp:effectExtent b="0" l="0" r="0" t="0"/>
-            <wp:docPr id="3" name="image17.png"/>
+            <wp:docPr id="3" name="image14.png"/>
             <a:graphic>
               <a:graphicData uri="http://schemas.openxmlformats.org/drawingml/2006/picture">
                 <pic:pic>
                   <pic:nvPicPr>
-                    <pic:cNvPr id="0" name="image17.png"/>
+                    <pic:cNvPr id="0" name="image14.png"/>
                     <pic:cNvPicPr preferRelativeResize="0"/>
                   </pic:nvPicPr>
                   <pic:blipFill>
@@ -4430,7 +4411,7 @@
           <w:szCs w:val="20"/>
           <w:rtl w:val="0"/>
         </w:rPr>
-        <w:t xml:space="preserve"> Side profile of the recirculating flume used in this study. The open channel portion is pictured, with the dowels installed in the test section. The covered region is behind the open channel in this figure. The foil is visibly torn beneath the top of the PVC sheet because of dowel installation (see section 2.3.2 for more details).</w:t>
+        <w:t xml:space="preserve"> Side profile of the recirculating flume used in this study. The open channel portion is pictured, with the dowels installed in the test section. The covered region is behind the open channel in this figure. The foil is visibly torn beneath the top of the PVC sheet because of dowel installation (see Artificial Vegetation Preparation for more details).</w:t>
       </w:r>
     </w:p>
     <w:p>
@@ -4485,7 +4466,7 @@
           <w:szCs w:val="24"/>
           <w:rtl w:val="0"/>
         </w:rPr>
-        <w:t xml:space="preserve"> when filled to the maximum water depth of 0.45 m. In addition, the open channel portion of the flume had a removable false bed with the dimensions 0.6 m across the channel and 1.95 m along the channel (1.17 m</w:t>
+        <w:t xml:space="preserve"> when filled to the maximum water depth of 0.45 m. In addition, the open channel portion of the flume had a removable false bed with the dimensions 0.6 m across the channel and 1.95 m along the channel (area 1.17 m</w:t>
       </w:r>
       <w:r>
         <w:rPr>
@@ -4581,7 +4562,7 @@
           <w:szCs w:val="24"/>
           <w:rtl w:val="0"/>
         </w:rPr>
-        <w:t xml:space="preserve">, indicating a transitional flow between turbulent and laminar regimes. Holding these flow conditions constant, the experimental treatments differed solely on the presence or absence of dowels simulating natural vegetation stems.</w:t>
+        <w:t xml:space="preserve">, indicating a transitional flow between turbulent and laminar regimes. Holding these flow conditions constant, the experiment treatments differed solely on the presence or absence of dowels simulating natural vegetation stems.</w:t>
       </w:r>
     </w:p>
     <w:p>
@@ -4626,7 +4607,7 @@
           <w:rtl w:val="0"/>
         </w:rPr>
         <w:tab/>
-        <w:t xml:space="preserve">In order to model the presence of vegetation in the flow, wooden dowels were installed in the false bed portion of the flume (hereafter referred to as the “test section”). Individual dowels had an approximate diameter of ⅛ in. Dowels were placed upright in the test section through a perforated PVC sheet flush with the bed elevation upstream and downstream of the test section. The PVC sheet had regularly-spaced holes (diameter 0.1875 in) in a staggered pattern, with 0.313 in between the centers of any two adjacent holes. Before placing the PVC sheet in the flume, the PVC sheet was wrapped in aluminum foil to limit flows between the above and below bed regions through holes unoccupied by dowels. The dowels were additionally coated with a thin layer of silicone grease to mimic biofilm, then installed in the test section by puncturing through the foil into the holes in the PVC sheet. The resulting dowel array modeled a stand of emergent vegetation stems with a roughly uniform biofilm surface.</w:t>
+        <w:t xml:space="preserve">In order to model the presence of vegetation in the flow, wooden dowels were installed in the false bed portion of the flume (hereafter referred to as the “test section”). Individual dowels had an approximate diameter of ⅛ in. Dowels were placed upright in the test section through a perforated PVC sheet flush with the bed elevation upstream and downstream of the test section. The PVC sheet had regularly-spaced holes (diameter 0.1875 in) in a staggered pattern, with 0.313 in between the centers of any two adjacent holes. Before placing the PVC sheet in the flume, the PVC sheet was wrapped in aluminum foil to limit flows between the above and below bed regions through holes unoccupied by dowels. The dowels were additionally coated with a thin uniform layer of silicone grease to mimic biofilm, then installed in the test section by puncturing through the foil into the holes in the PVC sheet. The resulting dowel array modeled a stand of emergent vegetation stems with a roughly uniform biofilm surface.</w:t>
       </w:r>
     </w:p>
     <w:p>
@@ -6041,12 +6022,12 @@
           <wp:inline distB="114300" distT="114300" distL="114300" distR="114300">
             <wp:extent cx="5943600" cy="2082800"/>
             <wp:effectExtent b="0" l="0" r="0" t="0"/>
-            <wp:docPr id="19" name="image19.png"/>
+            <wp:docPr id="19" name="image16.png"/>
             <a:graphic>
               <a:graphicData uri="http://schemas.openxmlformats.org/drawingml/2006/picture">
                 <pic:pic>
                   <pic:nvPicPr>
-                    <pic:cNvPr id="0" name="image19.png"/>
+                    <pic:cNvPr id="0" name="image16.png"/>
                     <pic:cNvPicPr preferRelativeResize="0"/>
                   </pic:nvPicPr>
                   <pic:blipFill>
@@ -6096,12 +6077,12 @@
           <wp:inline distB="114300" distT="114300" distL="114300" distR="114300">
             <wp:extent cx="5943600" cy="2336800"/>
             <wp:effectExtent b="0" l="0" r="0" t="0"/>
-            <wp:docPr id="9" name="image3.png"/>
+            <wp:docPr id="9" name="image9.png"/>
             <a:graphic>
               <a:graphicData uri="http://schemas.openxmlformats.org/drawingml/2006/picture">
                 <pic:pic>
                   <pic:nvPicPr>
-                    <pic:cNvPr id="0" name="image3.png"/>
+                    <pic:cNvPr id="0" name="image9.png"/>
                     <pic:cNvPicPr preferRelativeResize="0"/>
                   </pic:nvPicPr>
                   <pic:blipFill>
@@ -6303,7 +6284,7 @@
           <w:szCs w:val="24"/>
           <w:rtl w:val="0"/>
         </w:rPr>
-        <w:t xml:space="preserve">Second, the results of the inference informed the parameter estimation procedure for the suspended sediment exponential decay model. In this case, upstream and downstream pump sampling locations were indistinguishable in terms of sediment concentration for both treatments (see section 3.3 for more details). As a result, all data were pooled and used to fit the model parameters. The initial concentration 𝜙</w:t>
+        <w:t xml:space="preserve">Second, the results of the inference informed the parameter estimation procedure for the suspended sediment exponential decay model. In this case, upstream and downstream pump sampling locations were indistinguishable in terms of sediment concentration for both treatments (see Treatment Comparison for more details). As a result, all data were pooled and used to fit the model parameters. The initial concentration 𝜙</w:t>
       </w:r>
       <w:r>
         <w:rPr>
@@ -6382,12 +6363,12 @@
             <wp:inline distB="19050" distT="19050" distL="19050" distR="19050">
               <wp:extent cx="1295400" cy="152400"/>
               <wp:effectExtent b="0" l="0" r="0" t="0"/>
-              <wp:docPr id="7" name="image14.png"/>
+              <wp:docPr id="7" name="image6.png"/>
               <a:graphic>
                 <a:graphicData uri="http://schemas.openxmlformats.org/drawingml/2006/picture">
                   <pic:pic>
                     <pic:nvPicPr>
-                      <pic:cNvPr id="0" name="image14.png"/>
+                      <pic:cNvPr id="0" name="image6.png"/>
                       <pic:cNvPicPr preferRelativeResize="0"/>
                     </pic:nvPicPr>
                     <pic:blipFill>
@@ -6767,12 +6748,12 @@
             <wp:inline distB="19050" distT="19050" distL="19050" distR="19050">
               <wp:extent cx="1587500" cy="406400"/>
               <wp:effectExtent b="0" l="0" r="0" t="0"/>
-              <wp:docPr id="4" name="image11.gif"/>
+              <wp:docPr id="4" name="image18.gif"/>
               <a:graphic>
                 <a:graphicData uri="http://schemas.openxmlformats.org/drawingml/2006/picture">
                   <pic:pic>
                     <pic:nvPicPr>
-                      <pic:cNvPr id="0" name="image11.gif"/>
+                      <pic:cNvPr id="0" name="image18.gif"/>
                       <pic:cNvPicPr preferRelativeResize="0"/>
                     </pic:nvPicPr>
                     <pic:blipFill>
@@ -7025,12 +7006,12 @@
             <wp:inline distB="19050" distT="19050" distL="19050" distR="19050">
               <wp:extent cx="1333500" cy="381000"/>
               <wp:effectExtent b="0" l="0" r="0" t="0"/>
-              <wp:docPr id="2" name="image9.png"/>
+              <wp:docPr id="2" name="image1.png"/>
               <a:graphic>
                 <a:graphicData uri="http://schemas.openxmlformats.org/drawingml/2006/picture">
                   <pic:pic>
                     <pic:nvPicPr>
-                      <pic:cNvPr id="0" name="image9.png"/>
+                      <pic:cNvPr id="0" name="image1.png"/>
                       <pic:cNvPicPr preferRelativeResize="0"/>
                     </pic:nvPicPr>
                     <pic:blipFill>
@@ -7297,12 +7278,12 @@
             <wp:inline distB="19050" distT="19050" distL="19050" distR="19050">
               <wp:extent cx="1536700" cy="190500"/>
               <wp:effectExtent b="0" l="0" r="0" t="0"/>
-              <wp:docPr id="12" name="image7.png"/>
+              <wp:docPr id="12" name="image15.png"/>
               <a:graphic>
                 <a:graphicData uri="http://schemas.openxmlformats.org/drawingml/2006/picture">
                   <pic:pic>
                     <pic:nvPicPr>
-                      <pic:cNvPr id="0" name="image7.png"/>
+                      <pic:cNvPr id="0" name="image15.png"/>
                       <pic:cNvPicPr preferRelativeResize="0"/>
                     </pic:nvPicPr>
                     <pic:blipFill>
@@ -7472,12 +7453,12 @@
             <wp:inline distB="19050" distT="19050" distL="19050" distR="19050">
               <wp:extent cx="1485900" cy="190500"/>
               <wp:effectExtent b="0" l="0" r="0" t="0"/>
-              <wp:docPr id="16" name="image18.png"/>
+              <wp:docPr id="16" name="image2.png"/>
               <a:graphic>
                 <a:graphicData uri="http://schemas.openxmlformats.org/drawingml/2006/picture">
                   <pic:pic>
                     <pic:nvPicPr>
-                      <pic:cNvPr id="0" name="image18.png"/>
+                      <pic:cNvPr id="0" name="image2.png"/>
                       <pic:cNvPicPr preferRelativeResize="0"/>
                     </pic:nvPicPr>
                     <pic:blipFill>
@@ -8077,7 +8058,7 @@
           <w:szCs w:val="24"/>
           <w:rtl w:val="0"/>
         </w:rPr>
-        <w:t xml:space="preserve"> grain diameter obtained from the particle diameter distribution. Additionally, the values for the density and kinematic viscosity of water were assumed for a water temperature of 20°C, which was supported by temperature readings from the ADV.</w:t>
+        <w:t xml:space="preserve"> grain diameter obtained from the particle diameter distribution. Additionally, the values for the density and kinematic viscosity of water were assumed for a water temperature of 20°C, which was supported by the average temperature measurement from the ADV.</w:t>
       </w:r>
     </w:p>
     <w:p>
@@ -8200,7 +8181,7 @@
                 <w:szCs w:val="24"/>
                 <w:rtl w:val="0"/>
               </w:rPr>
-              <w:t xml:space="preserve">Region description</w:t>
+              <w:t xml:space="preserve">Region</w:t>
             </w:r>
           </w:p>
         </w:tc>
@@ -8548,22 +8529,7 @@
                 <w:szCs w:val="24"/>
                 <w:rtl w:val="0"/>
               </w:rPr>
-              <w:t xml:space="preserve">9.456 ± 1.965×10</w:t>
-            </w:r>
-            <w:r>
-              <w:rPr>
-                <w:rFonts w:ascii="Times New Roman" w:cs="Times New Roman" w:eastAsia="Times New Roman" w:hAnsi="Times New Roman"/>
-                <w:sz w:val="24"/>
-                <w:szCs w:val="24"/>
-                <w:vertAlign w:val="superscript"/>
-                <w:rtl w:val="0"/>
-              </w:rPr>
-              <w:t xml:space="preserve">-2</w:t>
-            </w:r>
-            <w:r>
-              <w:rPr>
-                <w:rtl w:val="0"/>
-              </w:rPr>
+              <w:t xml:space="preserve">9.456 ± 0.0197</w:t>
             </w:r>
           </w:p>
         </w:tc>
@@ -8653,7 +8619,7 @@
                 <w:szCs w:val="24"/>
                 <w:rtl w:val="0"/>
               </w:rPr>
-              <w:t xml:space="preserve">Test, dowels</w:t>
+              <w:t xml:space="preserve">Test section, dowels</w:t>
             </w:r>
           </w:p>
         </w:tc>
@@ -8939,12 +8905,12 @@
           <wp:inline distB="114300" distT="114300" distL="114300" distR="114300">
             <wp:extent cx="5943600" cy="3987800"/>
             <wp:effectExtent b="0" l="0" r="0" t="0"/>
-            <wp:docPr id="1" name="image5.png"/>
+            <wp:docPr id="1" name="image12.png"/>
             <a:graphic>
               <a:graphicData uri="http://schemas.openxmlformats.org/drawingml/2006/picture">
                 <pic:pic>
                   <pic:nvPicPr>
-                    <pic:cNvPr id="0" name="image5.png"/>
+                    <pic:cNvPr id="0" name="image12.png"/>
                     <pic:cNvPicPr preferRelativeResize="0"/>
                   </pic:nvPicPr>
                   <pic:blipFill>
@@ -9137,7 +9103,7 @@
           <w:szCs w:val="24"/>
           <w:rtl w:val="0"/>
         </w:rPr>
-        <w:t xml:space="preserve">With these findings, the sediment transport setting of the experiments may be described a declining suspended load over time with little evidence for appreciable bed load or resuspension. According to the Shields analysis, this transport regime occurred because particles large enough to settle on the bed during the experiment were too large to be moved as bed load by the fluid force. Particles that could be set in motion by the fluid force once settled on the bed had settling velocities that were too small for them to reach the bed during an experiment. These results supported application of the suspended particle model of equation (</w:t>
+        <w:t xml:space="preserve">With these findings, the sediment transport setting of the experiments may be described as a declining suspended load over time with little evidence for appreciable bed load or resuspension. According to the Shields analysis, this transport regime occurred because particles large enough to settle on the bed during the experiment were too large to be moved as bed load by the fluid force. Particles that could be set in motion by the fluid force once settled on the bed had settling velocities that were too small for them to reach the bed during an experiment. These results supported application of the suspended particle model of equation (</w:t>
       </w:r>
       <w:r>
         <w:rPr>
@@ -9990,7 +9956,7 @@
           <w:szCs w:val="24"/>
           <w:rtl w:val="0"/>
         </w:rPr>
-        <w:t xml:space="preserve"> = 0.9603; Table 3) which was greater than that for the no dowel treatment at 1.620×10</w:t>
+        <w:t xml:space="preserve"> = 0.9603) which was greater than that for the no dowel treatment at 1.620×10</w:t>
       </w:r>
       <w:r>
         <w:rPr>
@@ -10148,12 +10114,12 @@
           <wp:inline distB="114300" distT="114300" distL="114300" distR="114300">
             <wp:extent cx="5943600" cy="3962400"/>
             <wp:effectExtent b="0" l="0" r="0" t="0"/>
-            <wp:docPr id="10" name="image12.png"/>
+            <wp:docPr id="10" name="image7.png"/>
             <a:graphic>
               <a:graphicData uri="http://schemas.openxmlformats.org/drawingml/2006/picture">
                 <pic:pic>
                   <pic:nvPicPr>
-                    <pic:cNvPr id="0" name="image12.png"/>
+                    <pic:cNvPr id="0" name="image7.png"/>
                     <pic:cNvPicPr preferRelativeResize="0"/>
                   </pic:nvPicPr>
                   <pic:blipFill>
@@ -12395,7 +12361,7 @@
           <w:szCs w:val="24"/>
           <w:rtl w:val="0"/>
         </w:rPr>
-        <w:t xml:space="preserve">The predicted effective capture efficiency from equation (//</w:t>
+        <w:t xml:space="preserve">The predicted effective capture efficiency calculated with equation (//</w:t>
       </w:r>
       <w:r>
         <w:rPr>
@@ -12414,7 +12380,7 @@
           <w:szCs w:val="24"/>
           <w:rtl w:val="0"/>
         </w:rPr>
-        <w:t xml:space="preserve">//), from Fauria et al. [2015], yielded the best match to the actual estimated effective capture efficiency from the dowel treatment experiment (Table 5). That equation predicted an effective capture efficiency of 0.0261%, underestimating the actual calculated value of 0.0689% by a factor of about 0.4. However, the prediction was on the same order of magnitude as the actual calculated value.</w:t>
+        <w:t xml:space="preserve">//), from Fauria et al. [2015], yielded the best match to the actual estimated effective capture efficiency from the dowel treatment experiment out of the two models tested (Table 5). That equation predicted an effective capture efficiency of 0.0261%, underestimating the actual calculated value of 0.0689% by a factor of about 0.4. However, the prediction was on the same order of magnitude as the actual calculated value.</w:t>
       </w:r>
     </w:p>
     <w:p>
@@ -12434,7 +12400,7 @@
           <w:szCs w:val="24"/>
           <w:rtl w:val="0"/>
         </w:rPr>
-        <w:t xml:space="preserve">The predicted effective capture efficiency from equation (//</w:t>
+        <w:t xml:space="preserve">The predicted effective capture efficiency calculated with equation (//</w:t>
       </w:r>
       <w:r>
         <w:rPr>
@@ -12803,7 +12769,7 @@
           <w:szCs w:val="24"/>
           <w:rtl w:val="0"/>
         </w:rPr>
-        <w:t xml:space="preserve">In addition, the results potentially support the idea that the presence of vegetation stems in the flow reduces shear velocities by introducing greater skin friction and drag, thereby decreasing flow velocity and shear stresses. The recorded shear velocity among the dowels (0.003762 m/s) was smaller than that in an upstream location free of dowel interference (0.003943 m/s). However, this difference was small and the computed error bounds were unable to distinguish the two measurements as appreciably different from each other. If any differences were present, then the ADV did not have the requisite resolution to identify them.</w:t>
+        <w:t xml:space="preserve">In addition, the results potentially supported the idea that the presence of vegetation stems in the flow reduces shear velocities by introducing greater skin friction and drag, thereby decreasing flow velocity and shear stresses. The recorded shear velocity among the dowels (0.003762 m/s) was smaller than that in an upstream location free of dowel interference (0.003943 m/s). However, this difference was small and the computed error bounds were unable to distinguish the two measurements as appreciably different from each other. If any differences were present, then the ADV did not have the requisite resolution to identify them.</w:t>
       </w:r>
     </w:p>
     <w:p>
@@ -12825,7 +12791,7 @@
         </w:rPr>
         <w:t xml:space="preserve"> </w:t>
         <w:tab/>
-        <w:t xml:space="preserve">However, vegetation stems in flow have competing effects on particle capture. On one hand, they reduce cross-sectional area of the flow and increase flow velocity, leading to conditions in which more sediment may be transported. But they may also facilitate settling and deposition of particles by increasing drag and turbulence. The presence of dowels, and vegetation by extension, then is a tradeoff between particle deposition and transport. Indeed, Nepf [1999] modeled turbulence and drag in flows with varying arrays of emergent vegetation and found that the intensity of turbulence initially increases with greater vegetation density because of wake generation and then decreases as greater drag slows flow velocities. In this framework, the dowel treatment may be viewed as falling under conditions that promote turbulence and, as a result, reduce deposition. The validity of this proposition is potentially evidenced by the observed reduction in shear velocity within the dowels as compared to shear velocity free of dowels, but this was again subject to question of error.</w:t>
+        <w:t xml:space="preserve">However, vegetation stems in flow have competing effects on particle capture. On one hand, they reduce cross-sectional area of the flow and increase flow velocity, leading to conditions in which more sediment may be transported. But they may also facilitate settling and deposition of particles by increasing drag and turbulence. The presence of dowels, and vegetation by extension, then is a tradeoff between particle deposition and transport. Indeed, Nepf [1999] modeled turbulence and drag in flows with varying arrays of emergent vegetation and found that the intensity of turbulence initially increases with greater vegetation density because of wake generation and then decreases as greater drag slows flow velocities. In this framework, the dowel treatment may be viewed as falling under conditions that promote turbulence and, as a result, reduce deposition. The validity of this proposition is potentially evidenced by the observed reduction in shear velocity within the dowels as compared to shear velocity free of dowels, but this was again subject to error uncertainty.</w:t>
       </w:r>
     </w:p>
     <w:p>
@@ -13431,7 +13397,7 @@
         </w:rPr>
         <w:t xml:space="preserve">4.4</w:t>
         <w:tab/>
-        <w:t xml:space="preserve">Bed Shear Stress</w:t>
+        <w:t xml:space="preserve">Bed Shear Stress Estimation</w:t>
       </w:r>
     </w:p>
     <w:p>
@@ -13672,7 +13638,7 @@
           <w:szCs w:val="24"/>
           <w:rtl w:val="0"/>
         </w:rPr>
-        <w:t xml:space="preserve">Future work should use a method to measure sediment concentration at greater precision and with less variability. An improved method would potentially distinguish upstream and downstream differences in sediment concentration and allow for Rouse profile analysis if information on particle size distribution could be recorded as well. Perhaps the largest benefit would be to simplify the experimental protocol to reduce unplanned variability and provide a systematic quantification of instrument error variance. As a note, preliminary flume runs had used a laser scattering instrument to measure sediment volumetric concentration over time with the ability to distinguish particle size distributions, but uncertainties about instrument integrity had precluded its further use</w:t>
+        <w:t xml:space="preserve">Future work should use a method to measure sediment concentration at greater precision and with less variability. An improved method would potentially distinguish upstream and downstream differences in sediment concentration and allow for Rouse profile analysis if information on particle size distribution could be recorded as well. Perhaps the largest benefit would be to simplify the experimental protocol to reduce unplanned variability and provide a systematic quantification of instrument error variance. As a note, preliminary flume runs had used a laser scattering instrument to measure sediment volumetric concentration over time with the ability to distinguish particle size distributions, but uncertainties about instrument integrity had precluded its further use.</w:t>
       </w:r>
     </w:p>
     <w:p>
@@ -13724,7 +13690,7 @@
           <w:szCs w:val="24"/>
           <w:rtl w:val="0"/>
         </w:rPr>
-        <w:t xml:space="preserve">A shortcoming of the methods in this study was the inability to adequately assess error at the experiment level. This was directly a result of the lack of replicates for the experiments. Additional data from replicates would permit the assessment of variability at the scale of an experiment. In this study, particle capture rate and its associated parameters (capture rate due to settling, capture rate due to collectors, effective capture efficiency) were assigned uncertainty bounds due to the model fit. However, these quantities referred to variability within the conditions of the specific experiment and not at the general scope of runs with identical flume settings.</w:t>
+        <w:t xml:space="preserve">A shortcoming of the methods in this study was the inability to adequately assess error at the experiment level. This was a direct result of the lack of replicates for the experiments. Additional data from replicates would permit the assessment of variability at the scale of an experiment. In this study, particle capture rate and its associated parameters (capture rate due to settling, capture rate due to collectors, effective capture efficiency) were assigned uncertainty bounds due to the model fit. However, these quantities referred to variability within the conditions of the specific experiment and not at the general scope of runs with identical flume settings.</w:t>
       </w:r>
     </w:p>
     <w:p>
@@ -13823,7 +13789,7 @@
           <w:szCs w:val="24"/>
           <w:rtl w:val="0"/>
         </w:rPr>
-        <w:t xml:space="preserve">, and 𝜂′. However, other variables in the computations were subject to error as well but not accounted for in the error (e.g. </w:t>
+        <w:t xml:space="preserve">, and 𝜂′. However, other variables in the computations were subject to error as well but not accounted for in the final error reporting (e.g. </w:t>
       </w:r>
       <w:r>
         <w:rPr>
@@ -14081,89 +14047,6 @@
         <w:tab/>
         <w:t xml:space="preserve">I would like to thank Professor Laurel Larsen for her research mentorship since fall 2017 and guidance in the completion of this undergraduate honors thesis. Colin Keating was responsible for most of the design and building of the flume experiment apparatus, with assistance from myself. I would also like to thank Jordan Wingenroth, Yayla Sezginer, Candace Yee, and Dani Satin, who all put in long hours in the lab to make this study and many more flume experiments possible. Jordan additionally provided invaluable feedback and thoughtful discussion along the way. Finally, I would like to thank everyone at the Environmental Systems Dynamics Laboratory for their support that they have given not only to the flume work but also to myself.</w:t>
       </w:r>
-    </w:p>
-    <w:p>
-      <w:pPr>
-        <w:spacing w:line="240" w:lineRule="auto"/>
-        <w:ind w:left="0" w:firstLine="720"/>
-        <w:rPr>
-          <w:rFonts w:ascii="Times New Roman" w:cs="Times New Roman" w:eastAsia="Times New Roman" w:hAnsi="Times New Roman"/>
-          <w:sz w:val="24"/>
-          <w:szCs w:val="24"/>
-        </w:rPr>
-      </w:pPr>
-      <w:r>
-        <w:rPr>
-          <w:rtl w:val="0"/>
-        </w:rPr>
-      </w:r>
-    </w:p>
-    <w:p>
-      <w:pPr>
-        <w:spacing w:line="240" w:lineRule="auto"/>
-        <w:ind w:left="0" w:firstLine="0"/>
-        <w:rPr>
-          <w:rFonts w:ascii="Times New Roman" w:cs="Times New Roman" w:eastAsia="Times New Roman" w:hAnsi="Times New Roman"/>
-          <w:sz w:val="24"/>
-          <w:szCs w:val="24"/>
-        </w:rPr>
-      </w:pPr>
-      <w:r>
-        <w:rPr>
-          <w:rtl w:val="0"/>
-        </w:rPr>
-      </w:r>
-    </w:p>
-    <w:p>
-      <w:pPr>
-        <w:spacing w:line="240" w:lineRule="auto"/>
-        <w:ind w:left="0" w:firstLine="0"/>
-        <w:rPr>
-          <w:rFonts w:ascii="Times New Roman" w:cs="Times New Roman" w:eastAsia="Times New Roman" w:hAnsi="Times New Roman"/>
-          <w:sz w:val="24"/>
-          <w:szCs w:val="24"/>
-        </w:rPr>
-      </w:pPr>
-      <w:r>
-        <w:rPr>
-          <w:rFonts w:ascii="Times New Roman" w:cs="Times New Roman" w:eastAsia="Times New Roman" w:hAnsi="Times New Roman"/>
-          <w:sz w:val="24"/>
-          <w:szCs w:val="24"/>
-          <w:rtl w:val="0"/>
-        </w:rPr>
-        <w:tab/>
-      </w:r>
-    </w:p>
-    <w:p>
-      <w:pPr>
-        <w:spacing w:line="240" w:lineRule="auto"/>
-        <w:ind w:left="0" w:firstLine="0"/>
-        <w:rPr>
-          <w:rFonts w:ascii="Times New Roman" w:cs="Times New Roman" w:eastAsia="Times New Roman" w:hAnsi="Times New Roman"/>
-          <w:sz w:val="24"/>
-          <w:szCs w:val="24"/>
-        </w:rPr>
-      </w:pPr>
-      <w:r>
-        <w:rPr>
-          <w:rFonts w:ascii="Times New Roman" w:cs="Times New Roman" w:eastAsia="Times New Roman" w:hAnsi="Times New Roman"/>
-          <w:sz w:val="24"/>
-          <w:szCs w:val="24"/>
-          <w:rtl w:val="0"/>
-        </w:rPr>
-        <w:tab/>
-      </w:r>
-    </w:p>
-    <w:p>
-      <w:pPr>
-        <w:spacing w:line="240" w:lineRule="auto"/>
-        <w:ind w:left="0" w:firstLine="0"/>
-        <w:rPr>
-          <w:rFonts w:ascii="Times New Roman" w:cs="Times New Roman" w:eastAsia="Times New Roman" w:hAnsi="Times New Roman"/>
-          <w:sz w:val="24"/>
-          <w:szCs w:val="24"/>
-        </w:rPr>
-      </w:pPr>
       <w:r>
         <w:br w:type="page"/>
       </w:r>
@@ -14411,7 +14294,7 @@
           <w:szCs w:val="24"/>
           <w:rtl w:val="0"/>
         </w:rPr>
-        <w:t xml:space="preserve">Brownlie, William R. 1981. “Prediction of Flow Depth and Sediment Discharge in Open Channels.” Report or Paper. November 1981.</w:t>
+        <w:t xml:space="preserve">Brownlie, William R. 1981. “Prediction of Flow Depth and Sediment Discharge in Open Channels.” Report. November 1981.</w:t>
       </w:r>
       <w:hyperlink r:id="rId40">
         <w:r>
@@ -14487,7 +14370,7 @@
             <w:u w:val="single"/>
             <w:rtl w:val="0"/>
           </w:rPr>
-          <w:t xml:space="preserve">https://compomat.com/200-mesh-walnut-shell-flour-wf-5/</w:t>
+          <w:t xml:space="preserve">https://compomat.com/200-mesh-walnut-shell-flour-wf-5</w:t>
         </w:r>
       </w:hyperlink>
       <w:r>
@@ -14529,7 +14412,7 @@
             <w:u w:val="single"/>
             <w:rtl w:val="0"/>
           </w:rPr>
-          <w:t xml:space="preserve">https://discflo.com/about-classic/</w:t>
+          <w:t xml:space="preserve">https://discflo.com/about-classic</w:t>
         </w:r>
       </w:hyperlink>
       <w:r>
@@ -14631,7 +14514,7 @@
           <w:szCs w:val="24"/>
           <w:rtl w:val="0"/>
         </w:rPr>
-        <w:t xml:space="preserve">Fauria Kristen E., Kerwin Rachel E., Nover Daniel, and Schladow S. Geoffrey. 2015. “Suspended Particle Capture by Synthetic Vegetation in a Laboratory Flume.” </w:t>
+        <w:t xml:space="preserve">Fauria, Kristen E., Rachel E. Kerwin, Daniel Nover, and S. Geoffrey Schladow. 2015. “Suspended Particle Capture by Synthetic Vegetation in a Laboratory Flume.” </w:t>
       </w:r>
       <w:r>
         <w:rPr>
@@ -14728,6 +14611,67 @@
     <w:p>
       <w:pPr>
         <w:spacing w:line="240" w:lineRule="auto"/>
+        <w:ind w:left="720"/>
+        <w:rPr>
+          <w:rFonts w:ascii="Times New Roman" w:cs="Times New Roman" w:eastAsia="Times New Roman" w:hAnsi="Times New Roman"/>
+          <w:sz w:val="24"/>
+          <w:szCs w:val="24"/>
+        </w:rPr>
+      </w:pPr>
+      <w:r>
+        <w:rPr>
+          <w:rFonts w:ascii="Times New Roman" w:cs="Times New Roman" w:eastAsia="Times New Roman" w:hAnsi="Times New Roman"/>
+          <w:sz w:val="24"/>
+          <w:szCs w:val="24"/>
+          <w:rtl w:val="0"/>
+        </w:rPr>
+        <w:t xml:space="preserve">García, Marcelo H. 2008. “Sediment Transport and Morphodynamics.” In </w:t>
+      </w:r>
+      <w:r>
+        <w:rPr>
+          <w:rFonts w:ascii="Times New Roman" w:cs="Times New Roman" w:eastAsia="Times New Roman" w:hAnsi="Times New Roman"/>
+          <w:i w:val="1"/>
+          <w:sz w:val="24"/>
+          <w:szCs w:val="24"/>
+          <w:rtl w:val="0"/>
+        </w:rPr>
+        <w:t xml:space="preserve">Sedimentation Engineering: Processes, Measurements, Modeling, and Practice - ASCE Manuals and Reports on Engineering Practice (MOP) No. 110</w:t>
+      </w:r>
+      <w:r>
+        <w:rPr>
+          <w:rFonts w:ascii="Times New Roman" w:cs="Times New Roman" w:eastAsia="Times New Roman" w:hAnsi="Times New Roman"/>
+          <w:sz w:val="24"/>
+          <w:szCs w:val="24"/>
+          <w:rtl w:val="0"/>
+        </w:rPr>
+        <w:t xml:space="preserve">, edited by Marcelo H. García, 21-164. Reston: American Society of Civil Engineers. </w:t>
+      </w:r>
+      <w:hyperlink r:id="rId49">
+        <w:r>
+          <w:rPr>
+            <w:rFonts w:ascii="Times New Roman" w:cs="Times New Roman" w:eastAsia="Times New Roman" w:hAnsi="Times New Roman"/>
+            <w:color w:val="1155cc"/>
+            <w:sz w:val="24"/>
+            <w:szCs w:val="24"/>
+            <w:u w:val="single"/>
+            <w:rtl w:val="0"/>
+          </w:rPr>
+          <w:t xml:space="preserve">https://doi.org/10.1061/9780784408148.ch02</w:t>
+        </w:r>
+      </w:hyperlink>
+      <w:r>
+        <w:rPr>
+          <w:rFonts w:ascii="Times New Roman" w:cs="Times New Roman" w:eastAsia="Times New Roman" w:hAnsi="Times New Roman"/>
+          <w:sz w:val="24"/>
+          <w:szCs w:val="24"/>
+          <w:rtl w:val="0"/>
+        </w:rPr>
+        <w:t xml:space="preserve">. </w:t>
+      </w:r>
+    </w:p>
+    <w:p>
+      <w:pPr>
+        <w:spacing w:line="240" w:lineRule="auto"/>
         <w:ind w:left="720" w:hanging="720"/>
         <w:rPr>
           <w:rFonts w:ascii="Times New Roman" w:cs="Times New Roman" w:eastAsia="Times New Roman" w:hAnsi="Times New Roman"/>
@@ -14742,9 +14686,28 @@
           <w:szCs w:val="24"/>
           <w:rtl w:val="0"/>
         </w:rPr>
-        <w:t xml:space="preserve">García, Marcelo H. n.d. “Sedimentation Engineering - Processes; Measurements; Modeling; and Practice - ASCE Manuals and Reports on Engineering Practice (MOP) No. 110.”</w:t>
-      </w:r>
-      <w:hyperlink r:id="rId49">
+        <w:t xml:space="preserve">Kadlec, Robert H. 1990. “Overland Flow in Wetlands: Vegetation Resistance.” </w:t>
+      </w:r>
+      <w:r>
+        <w:rPr>
+          <w:rFonts w:ascii="Times New Roman" w:cs="Times New Roman" w:eastAsia="Times New Roman" w:hAnsi="Times New Roman"/>
+          <w:i w:val="1"/>
+          <w:sz w:val="24"/>
+          <w:szCs w:val="24"/>
+          <w:rtl w:val="0"/>
+        </w:rPr>
+        <w:t xml:space="preserve">Journal of Hydraulic Engineering</w:t>
+      </w:r>
+      <w:r>
+        <w:rPr>
+          <w:rFonts w:ascii="Times New Roman" w:cs="Times New Roman" w:eastAsia="Times New Roman" w:hAnsi="Times New Roman"/>
+          <w:sz w:val="24"/>
+          <w:szCs w:val="24"/>
+          <w:rtl w:val="0"/>
+        </w:rPr>
+        <w:t xml:space="preserve"> 116 (5): 691–706.</w:t>
+      </w:r>
+      <w:hyperlink r:id="rId50">
         <w:r>
           <w:rPr>
             <w:rFonts w:ascii="Times New Roman" w:cs="Times New Roman" w:eastAsia="Times New Roman" w:hAnsi="Times New Roman"/>
@@ -14755,79 +14718,7 @@
           <w:t xml:space="preserve"> </w:t>
         </w:r>
       </w:hyperlink>
-      <w:hyperlink r:id="rId50">
-        <w:r>
-          <w:rPr>
-            <w:rFonts w:ascii="Times New Roman" w:cs="Times New Roman" w:eastAsia="Times New Roman" w:hAnsi="Times New Roman"/>
-            <w:color w:val="1155cc"/>
-            <w:sz w:val="24"/>
-            <w:szCs w:val="24"/>
-            <w:u w:val="single"/>
-            <w:rtl w:val="0"/>
-          </w:rPr>
-          <w:t xml:space="preserve">https://app.knovel.com/hotlink/toc/id:kpSEPMMP02/sedimentation-engineering/sedimentation-engineering</w:t>
-        </w:r>
-      </w:hyperlink>
-      <w:r>
-        <w:rPr>
-          <w:rFonts w:ascii="Times New Roman" w:cs="Times New Roman" w:eastAsia="Times New Roman" w:hAnsi="Times New Roman"/>
-          <w:sz w:val="24"/>
-          <w:szCs w:val="24"/>
-          <w:rtl w:val="0"/>
-        </w:rPr>
-        <w:t xml:space="preserve">.</w:t>
-      </w:r>
-    </w:p>
-    <w:p>
-      <w:pPr>
-        <w:spacing w:line="240" w:lineRule="auto"/>
-        <w:ind w:left="720" w:hanging="720"/>
-        <w:rPr>
-          <w:rFonts w:ascii="Times New Roman" w:cs="Times New Roman" w:eastAsia="Times New Roman" w:hAnsi="Times New Roman"/>
-          <w:sz w:val="24"/>
-          <w:szCs w:val="24"/>
-        </w:rPr>
-      </w:pPr>
-      <w:r>
-        <w:rPr>
-          <w:rFonts w:ascii="Times New Roman" w:cs="Times New Roman" w:eastAsia="Times New Roman" w:hAnsi="Times New Roman"/>
-          <w:sz w:val="24"/>
-          <w:szCs w:val="24"/>
-          <w:rtl w:val="0"/>
-        </w:rPr>
-        <w:t xml:space="preserve">Kadlec Robert H. 1990. “Overland Flow in Wetlands: Vegetation Resistance.” </w:t>
-      </w:r>
-      <w:r>
-        <w:rPr>
-          <w:rFonts w:ascii="Times New Roman" w:cs="Times New Roman" w:eastAsia="Times New Roman" w:hAnsi="Times New Roman"/>
-          <w:i w:val="1"/>
-          <w:sz w:val="24"/>
-          <w:szCs w:val="24"/>
-          <w:rtl w:val="0"/>
-        </w:rPr>
-        <w:t xml:space="preserve">Journal of Hydraulic Engineering</w:t>
-      </w:r>
-      <w:r>
-        <w:rPr>
-          <w:rFonts w:ascii="Times New Roman" w:cs="Times New Roman" w:eastAsia="Times New Roman" w:hAnsi="Times New Roman"/>
-          <w:sz w:val="24"/>
-          <w:szCs w:val="24"/>
-          <w:rtl w:val="0"/>
-        </w:rPr>
-        <w:t xml:space="preserve"> 116 (5): 691–706.</w:t>
-      </w:r>
       <w:hyperlink r:id="rId51">
-        <w:r>
-          <w:rPr>
-            <w:rFonts w:ascii="Times New Roman" w:cs="Times New Roman" w:eastAsia="Times New Roman" w:hAnsi="Times New Roman"/>
-            <w:sz w:val="24"/>
-            <w:szCs w:val="24"/>
-            <w:rtl w:val="0"/>
-          </w:rPr>
-          <w:t xml:space="preserve"> </w:t>
-        </w:r>
-      </w:hyperlink>
-      <w:hyperlink r:id="rId52">
         <w:r>
           <w:rPr>
             <w:rFonts w:ascii="Times New Roman" w:cs="Times New Roman" w:eastAsia="Times New Roman" w:hAnsi="Times New Roman"/>
@@ -14867,7 +14758,7 @@
           <w:szCs w:val="24"/>
           <w:rtl w:val="0"/>
         </w:rPr>
-        <w:t xml:space="preserve">Nepf, H. M. 1999. “Drag, Turbulence, and Diffusion in Flow through Emergent Vegetation.” </w:t>
+        <w:t xml:space="preserve">Nepf, Heidi M. 1999. “Drag, Turbulence, and Diffusion in Flow through Emergent Vegetation.” </w:t>
       </w:r>
       <w:r>
         <w:rPr>
@@ -14888,7 +14779,7 @@
         </w:rPr>
         <w:t xml:space="preserve"> 35 (2): 479–89.</w:t>
       </w:r>
-      <w:hyperlink r:id="rId53">
+      <w:hyperlink r:id="rId52">
         <w:r>
           <w:rPr>
             <w:rFonts w:ascii="Times New Roman" w:cs="Times New Roman" w:eastAsia="Times New Roman" w:hAnsi="Times New Roman"/>
@@ -14899,7 +14790,7 @@
           <w:t xml:space="preserve"> </w:t>
         </w:r>
       </w:hyperlink>
-      <w:hyperlink r:id="rId54">
+      <w:hyperlink r:id="rId53">
         <w:r>
           <w:rPr>
             <w:rFonts w:ascii="Times New Roman" w:cs="Times New Roman" w:eastAsia="Times New Roman" w:hAnsi="Times New Roman"/>
@@ -14941,7 +14832,7 @@
         </w:rPr>
         <w:t xml:space="preserve">Nortek. 2019. “Velocimeter for Boundary Velocity Profile Measurements.” Text/html. Nortek. April 26, 2019.</w:t>
       </w:r>
-      <w:hyperlink r:id="rId55">
+      <w:hyperlink r:id="rId54">
         <w:r>
           <w:rPr>
             <w:rFonts w:ascii="Times New Roman" w:cs="Times New Roman" w:eastAsia="Times New Roman" w:hAnsi="Times New Roman"/>
@@ -14952,7 +14843,7 @@
           <w:t xml:space="preserve"> </w:t>
         </w:r>
       </w:hyperlink>
-      <w:hyperlink r:id="rId56">
+      <w:hyperlink r:id="rId55">
         <w:r>
           <w:rPr>
             <w:rFonts w:ascii="Times New Roman" w:cs="Times New Roman" w:eastAsia="Times New Roman" w:hAnsi="Times New Roman"/>
@@ -14992,7 +14883,7 @@
           <w:szCs w:val="24"/>
           <w:rtl w:val="0"/>
         </w:rPr>
-        <w:t xml:space="preserve">Palmer Molly R., Nepf Heidi M., Pettersson Thomas J. R., and Ackerman Josef D. 2004. “Observations of Particle Capture on a Cylindrical Collector: Implications for Particle Accumulation and Removal in Aquatic Systems.” </w:t>
+        <w:t xml:space="preserve">Palmer, Molly R., Nepf Heidi M., Pettersson Thomas J. R., and Ackerman Josef D. 2004. “Observations of Particle Capture on a Cylindrical Collector: Implications for Particle Accumulation and Removal in Aquatic Systems.” </w:t>
       </w:r>
       <w:r>
         <w:rPr>
@@ -15013,7 +14904,7 @@
         </w:rPr>
         <w:t xml:space="preserve"> 49 (1): 76–85.</w:t>
       </w:r>
-      <w:hyperlink r:id="rId57">
+      <w:hyperlink r:id="rId56">
         <w:r>
           <w:rPr>
             <w:rFonts w:ascii="Times New Roman" w:cs="Times New Roman" w:eastAsia="Times New Roman" w:hAnsi="Times New Roman"/>
@@ -15024,7 +14915,7 @@
           <w:t xml:space="preserve"> </w:t>
         </w:r>
       </w:hyperlink>
-      <w:hyperlink r:id="rId58">
+      <w:hyperlink r:id="rId57">
         <w:r>
           <w:rPr>
             <w:rFonts w:ascii="Times New Roman" w:cs="Times New Roman" w:eastAsia="Times New Roman" w:hAnsi="Times New Roman"/>
@@ -15064,7 +14955,54 @@
           <w:szCs w:val="24"/>
           <w:rtl w:val="0"/>
         </w:rPr>
-        <w:t xml:space="preserve">Rubenstein, Daniel I., and M. a. R. Koehl. 1977. “The Mechanisms of Filter Feeding: Some Theoretical Considerations.” </w:t>
+        <w:t xml:space="preserve">Purich, Ariaan. 2006. “The Capture of Suspended Particles by Aquatic Vegetation.” PhD diss., School of Environmental Systems Engineering, University of Western Australia. </w:t>
+      </w:r>
+      <w:hyperlink r:id="rId58">
+        <w:r>
+          <w:rPr>
+            <w:rFonts w:ascii="Times New Roman" w:cs="Times New Roman" w:eastAsia="Times New Roman" w:hAnsi="Times New Roman"/>
+            <w:color w:val="1155cc"/>
+            <w:sz w:val="24"/>
+            <w:szCs w:val="24"/>
+            <w:u w:val="single"/>
+            <w:rtl w:val="0"/>
+          </w:rPr>
+          <w:t xml:space="preserve">http://www.westerlycentre.uwa.edu.au/__data/assets/pdf_file/0009/1637505/Purich_2007.pdf</w:t>
+        </w:r>
+      </w:hyperlink>
+      <w:r>
+        <w:rPr>
+          <w:rFonts w:ascii="Times New Roman" w:cs="Times New Roman" w:eastAsia="Times New Roman" w:hAnsi="Times New Roman"/>
+          <w:sz w:val="24"/>
+          <w:szCs w:val="24"/>
+          <w:rtl w:val="0"/>
+        </w:rPr>
+        <w:t xml:space="preserve">.</w:t>
+      </w:r>
+      <w:r>
+        <w:rPr>
+          <w:rtl w:val="0"/>
+        </w:rPr>
+      </w:r>
+    </w:p>
+    <w:p>
+      <w:pPr>
+        <w:spacing w:line="240" w:lineRule="auto"/>
+        <w:ind w:left="720" w:hanging="720"/>
+        <w:rPr>
+          <w:rFonts w:ascii="Times New Roman" w:cs="Times New Roman" w:eastAsia="Times New Roman" w:hAnsi="Times New Roman"/>
+          <w:sz w:val="24"/>
+          <w:szCs w:val="24"/>
+        </w:rPr>
+      </w:pPr>
+      <w:r>
+        <w:rPr>
+          <w:rFonts w:ascii="Times New Roman" w:cs="Times New Roman" w:eastAsia="Times New Roman" w:hAnsi="Times New Roman"/>
+          <w:sz w:val="24"/>
+          <w:szCs w:val="24"/>
+          <w:rtl w:val="0"/>
+        </w:rPr>
+        <w:t xml:space="preserve">Rubenstein, Daniel I., and M. A. R. Koehl. 1977. “The Mechanisms of Filter Feeding: Some Theoretical Considerations.” </w:t>
       </w:r>
       <w:r>
         <w:rPr>
@@ -15136,7 +15074,7 @@
           <w:szCs w:val="24"/>
           <w:rtl w:val="0"/>
         </w:rPr>
-        <w:t xml:space="preserve">Spielman, L A. 1977. “Particle Capture from Low-Speed Laminar Flows.” </w:t>
+        <w:t xml:space="preserve">Spielman, Lloyd A. 1977. “Particle Capture from Low-Speed Laminar Flows.” </w:t>
       </w:r>
       <w:r>
         <w:rPr>

</xml_diff>